<commit_message>
penambahan deskripsi terkait function pada word
</commit_message>
<xml_diff>
--- a/Belajar JavaScript.docx
+++ b/Belajar JavaScript.docx
@@ -416,6 +416,9 @@
       <w:r>
         <w:t>#Function</w:t>
       </w:r>
+      <w:r>
+        <w:t xml:space="preserve"> Vid 27</w:t>
+      </w:r>
     </w:p>
     <w:p>
       <w:pPr>
@@ -605,13 +608,7 @@
           <w:rPr>
             <w:rStyle w:val="Hyperlink"/>
           </w:rPr>
-          <w:t>https://www.w3schools.com/jsref/jsref_obj_string.asp</w:t>
-        </w:r>
-        <w:r>
-          <w:rPr>
-            <w:rStyle w:val="Hyperlink"/>
-          </w:rPr>
-          <w:t>)</w:t>
+          <w:t>https://www.w3schools.com/jsref/jsref_obj_string.asp)</w:t>
         </w:r>
       </w:hyperlink>
     </w:p>
@@ -706,13 +703,339 @@
       <w:pPr>
         <w:pStyle w:val="ListParagraph"/>
         <w:numPr>
+          <w:ilvl w:val="1"/>
+          <w:numId w:val="11"/>
+        </w:numPr>
+      </w:pPr>
+      <w:r>
+        <w:t>Fungsi yang kita buat sendiri</w:t>
+      </w:r>
+    </w:p>
+    <w:p>
+      <w:pPr>
+        <w:pStyle w:val="ListParagraph"/>
+        <w:numPr>
+          <w:ilvl w:val="1"/>
+          <w:numId w:val="11"/>
+        </w:numPr>
+      </w:pPr>
+      <w:r>
+        <w:t>Menggunakan keyword ‘function’</w:t>
+      </w:r>
+    </w:p>
+    <w:p>
+      <w:pPr>
+        <w:pStyle w:val="ListParagraph"/>
+        <w:numPr>
+          <w:ilvl w:val="1"/>
+          <w:numId w:val="11"/>
+        </w:numPr>
+      </w:pPr>
+      <w:r>
+        <w:t>Contoh – function contoh():</w:t>
+      </w:r>
+    </w:p>
+    <w:p>
+      <w:pPr>
+        <w:pStyle w:val="ListParagraph"/>
+        <w:numPr>
+          <w:ilvl w:val="1"/>
+          <w:numId w:val="11"/>
+        </w:numPr>
+      </w:pPr>
+      <w:r>
+        <w:t>Didalam function kita bisa berikan parameter / argument yang bisa digunakan dalam sebuah function</w:t>
+      </w:r>
+    </w:p>
+    <w:p>
+      <w:pPr>
+        <w:pStyle w:val="ListParagraph"/>
+        <w:numPr>
+          <w:ilvl w:val="2"/>
+          <w:numId w:val="11"/>
+        </w:numPr>
+      </w:pPr>
+      <w:r>
+        <w:t>Parameter disimpan di dalam ()</w:t>
+      </w:r>
+    </w:p>
+    <w:p>
+      <w:pPr>
+        <w:pStyle w:val="ListParagraph"/>
+        <w:numPr>
+          <w:ilvl w:val="2"/>
+          <w:numId w:val="11"/>
+        </w:numPr>
+      </w:pPr>
+      <w:r>
+        <w:t>Boleh ada atau tidak, jika ada boleh lebih dari 1</w:t>
+      </w:r>
+    </w:p>
+    <w:p>
+      <w:pPr>
+        <w:pStyle w:val="ListParagraph"/>
+        <w:numPr>
+          <w:ilvl w:val="2"/>
+          <w:numId w:val="11"/>
+        </w:numPr>
+      </w:pPr>
+      <w:r>
+        <w:t>Dipisahkan dengan tanda koma ‘,’</w:t>
+      </w:r>
+    </w:p>
+    <w:p>
+      <w:pPr>
+        <w:pStyle w:val="ListParagraph"/>
+        <w:numPr>
+          <w:ilvl w:val="1"/>
+          <w:numId w:val="11"/>
+        </w:numPr>
+      </w:pPr>
+      <w:r>
+        <w:t>Function body, ‘dibungkus’ dengan {}</w:t>
+      </w:r>
+    </w:p>
+    <w:p>
+      <w:pPr>
+        <w:pStyle w:val="ListParagraph"/>
+        <w:numPr>
+          <w:ilvl w:val="1"/>
+          <w:numId w:val="11"/>
+        </w:numPr>
+      </w:pPr>
+      <w:r>
+        <w:t>Function juga dapat mengembalikan nilai (return value) atau tidak mengembalikan nilai</w:t>
+      </w:r>
+    </w:p>
+    <w:p>
+      <w:pPr>
+        <w:pStyle w:val="ListParagraph"/>
+        <w:numPr>
           <w:ilvl w:val="0"/>
           <w:numId w:val="11"/>
         </w:numPr>
       </w:pPr>
-    </w:p>
-    <w:p>
-      <w:r>
+      <w:r>
+        <w:t>Membuat User-Deined Function</w:t>
+      </w:r>
+    </w:p>
+    <w:p>
+      <w:pPr>
+        <w:pStyle w:val="ListParagraph"/>
+        <w:numPr>
+          <w:ilvl w:val="1"/>
+          <w:numId w:val="11"/>
+        </w:numPr>
+      </w:pPr>
+      <w:r>
+        <w:t>Dengan deklarasi / function declaration</w:t>
+      </w:r>
+    </w:p>
+    <w:p>
+      <w:pPr>
+        <w:pStyle w:val="ListParagraph"/>
+        <w:numPr>
+          <w:ilvl w:val="2"/>
+          <w:numId w:val="11"/>
+        </w:numPr>
+      </w:pPr>
+      <w:r>
+        <w:t>Contoh:</w:t>
+      </w:r>
+    </w:p>
+    <w:p>
+      <w:pPr>
+        <w:pStyle w:val="ListParagraph"/>
+        <w:numPr>
+          <w:ilvl w:val="3"/>
+          <w:numId w:val="11"/>
+        </w:numPr>
+      </w:pPr>
+      <w:r>
+        <w:t>function jumlahDuaBilangan(a,b){</w:t>
+      </w:r>
+      <w:r>
+        <w:br/>
+        <w:t xml:space="preserve">       let total;</w:t>
+      </w:r>
+      <w:r>
+        <w:br/>
+        <w:t xml:space="preserve">       total = a + b;</w:t>
+      </w:r>
+      <w:r>
+        <w:br/>
+        <w:t xml:space="preserve">       return total;</w:t>
+      </w:r>
+      <w:r>
+        <w:br/>
+        <w:t>}</w:t>
+      </w:r>
+    </w:p>
+    <w:p>
+      <w:pPr>
+        <w:pStyle w:val="ListParagraph"/>
+        <w:numPr>
+          <w:ilvl w:val="3"/>
+          <w:numId w:val="11"/>
+        </w:numPr>
+      </w:pPr>
+      <w:r>
+        <w:rPr>
+          <w:noProof/>
+        </w:rPr>
+        <w:drawing>
+          <wp:inline distT="0" distB="0" distL="0" distR="0" wp14:anchorId="6ECF6ED3" wp14:editId="436CA97D">
+            <wp:extent cx="3207766" cy="1769140"/>
+            <wp:effectExtent l="0" t="0" r="0" b="2540"/>
+            <wp:docPr id="727589478" name="Picture 1" descr="A computer code with text&#10;&#10;AI-generated content may be incorrect."/>
+            <wp:cNvGraphicFramePr>
+              <a:graphicFrameLocks xmlns:a="http://schemas.openxmlformats.org/drawingml/2006/main" noChangeAspect="1"/>
+            </wp:cNvGraphicFramePr>
+            <a:graphic xmlns:a="http://schemas.openxmlformats.org/drawingml/2006/main">
+              <a:graphicData uri="http://schemas.openxmlformats.org/drawingml/2006/picture">
+                <pic:pic xmlns:pic="http://schemas.openxmlformats.org/drawingml/2006/picture">
+                  <pic:nvPicPr>
+                    <pic:cNvPr id="727589478" name="Picture 1" descr="A computer code with text&#10;&#10;AI-generated content may be incorrect."/>
+                    <pic:cNvPicPr/>
+                  </pic:nvPicPr>
+                  <pic:blipFill>
+                    <a:blip r:embed="rId8"/>
+                    <a:stretch>
+                      <a:fillRect/>
+                    </a:stretch>
+                  </pic:blipFill>
+                  <pic:spPr>
+                    <a:xfrm>
+                      <a:off x="0" y="0"/>
+                      <a:ext cx="3215265" cy="1773276"/>
+                    </a:xfrm>
+                    <a:prstGeom prst="rect">
+                      <a:avLst/>
+                    </a:prstGeom>
+                  </pic:spPr>
+                </pic:pic>
+              </a:graphicData>
+            </a:graphic>
+          </wp:inline>
+        </w:drawing>
+      </w:r>
+    </w:p>
+    <w:p>
+      <w:pPr>
+        <w:pStyle w:val="ListParagraph"/>
+        <w:numPr>
+          <w:ilvl w:val="1"/>
+          <w:numId w:val="11"/>
+        </w:numPr>
+      </w:pPr>
+      <w:r>
+        <w:t>Dengan ekspresi / function expression</w:t>
+      </w:r>
+    </w:p>
+    <w:p>
+      <w:pPr>
+        <w:pStyle w:val="ListParagraph"/>
+        <w:numPr>
+          <w:ilvl w:val="2"/>
+          <w:numId w:val="11"/>
+        </w:numPr>
+      </w:pPr>
+      <w:r>
+        <w:t>Contoh:</w:t>
+      </w:r>
+    </w:p>
+    <w:p>
+      <w:pPr>
+        <w:pStyle w:val="ListParagraph"/>
+        <w:numPr>
+          <w:ilvl w:val="3"/>
+          <w:numId w:val="11"/>
+        </w:numPr>
+      </w:pPr>
+      <w:r>
+        <w:t>let jumlahDuaBilangan = function(a,b){</w:t>
+      </w:r>
+      <w:r>
+        <w:br/>
+        <w:t xml:space="preserve">      let total;</w:t>
+      </w:r>
+      <w:r>
+        <w:br/>
+        <w:t xml:space="preserve">      total = a + b;</w:t>
+      </w:r>
+      <w:r>
+        <w:br/>
+        <w:t xml:space="preserve">      return total;</w:t>
+      </w:r>
+      <w:r>
+        <w:br/>
+        <w:t>}</w:t>
+      </w:r>
+    </w:p>
+    <w:p>
+      <w:pPr>
+        <w:pStyle w:val="ListParagraph"/>
+        <w:numPr>
+          <w:ilvl w:val="0"/>
+          <w:numId w:val="11"/>
+        </w:numPr>
+      </w:pPr>
+      <w:r>
+        <w:t>Memanggil / menjalankan function</w:t>
+      </w:r>
+    </w:p>
+    <w:p>
+      <w:pPr>
+        <w:pStyle w:val="ListParagraph"/>
+        <w:numPr>
+          <w:ilvl w:val="1"/>
+          <w:numId w:val="11"/>
+        </w:numPr>
+      </w:pPr>
+      <w:r>
+        <w:rPr>
+          <w:noProof/>
+        </w:rPr>
+        <w:drawing>
+          <wp:inline distT="0" distB="0" distL="0" distR="0" wp14:anchorId="288CC172" wp14:editId="332DF85B">
+            <wp:extent cx="3070718" cy="927843"/>
+            <wp:effectExtent l="0" t="0" r="0" b="5715"/>
+            <wp:docPr id="1982329821" name="Picture 1" descr="A black background with red text&#10;&#10;AI-generated content may be incorrect."/>
+            <wp:cNvGraphicFramePr>
+              <a:graphicFrameLocks xmlns:a="http://schemas.openxmlformats.org/drawingml/2006/main" noChangeAspect="1"/>
+            </wp:cNvGraphicFramePr>
+            <a:graphic xmlns:a="http://schemas.openxmlformats.org/drawingml/2006/main">
+              <a:graphicData uri="http://schemas.openxmlformats.org/drawingml/2006/picture">
+                <pic:pic xmlns:pic="http://schemas.openxmlformats.org/drawingml/2006/picture">
+                  <pic:nvPicPr>
+                    <pic:cNvPr id="1982329821" name="Picture 1" descr="A black background with red text&#10;&#10;AI-generated content may be incorrect."/>
+                    <pic:cNvPicPr/>
+                  </pic:nvPicPr>
+                  <pic:blipFill>
+                    <a:blip r:embed="rId9"/>
+                    <a:stretch>
+                      <a:fillRect/>
+                    </a:stretch>
+                  </pic:blipFill>
+                  <pic:spPr>
+                    <a:xfrm>
+                      <a:off x="0" y="0"/>
+                      <a:ext cx="3087218" cy="932829"/>
+                    </a:xfrm>
+                    <a:prstGeom prst="rect">
+                      <a:avLst/>
+                    </a:prstGeom>
+                  </pic:spPr>
+                </pic:pic>
+              </a:graphicData>
+            </a:graphic>
+          </wp:inline>
+        </w:drawing>
+      </w:r>
+    </w:p>
+    <w:p>
+      <w:r>
+        <w:lastRenderedPageBreak/>
         <w:br/>
       </w:r>
       <w:r>
@@ -1233,7 +1556,7 @@
         <w:rFonts w:ascii="Wingdings" w:hAnsi="Wingdings" w:hint="default"/>
       </w:rPr>
     </w:lvl>
-    <w:lvl w:ilvl="3" w:tplc="38090001" w:tentative="1">
+    <w:lvl w:ilvl="3" w:tplc="38090001">
       <w:start w:val="1"/>
       <w:numFmt w:val="bullet"/>
       <w:lvlText w:val=""/>
@@ -1245,7 +1568,7 @@
         <w:rFonts w:ascii="Symbol" w:hAnsi="Symbol" w:hint="default"/>
       </w:rPr>
     </w:lvl>
-    <w:lvl w:ilvl="4" w:tplc="38090003" w:tentative="1">
+    <w:lvl w:ilvl="4" w:tplc="38090003">
       <w:start w:val="1"/>
       <w:numFmt w:val="bullet"/>
       <w:lvlText w:val="o"/>

</xml_diff>